<commit_message>
progress in the report added chapter 2
</commit_message>
<xml_diff>
--- a/docs/References.docx
+++ b/docs/References.docx
@@ -1,6 +1,6 @@
 
 <file path=word/document.xml><?xml version="1.0" encoding="utf-8"?>
-<w:document xmlns:wpc="http://schemas.microsoft.com/office/word/2010/wordprocessingCanvas" xmlns:cx="http://schemas.microsoft.com/office/drawing/2014/chartex" xmlns:cx1="http://schemas.microsoft.com/office/drawing/2015/9/8/chartex" xmlns:cx2="http://schemas.microsoft.com/office/drawing/2015/10/21/chartex" xmlns:cx3="http://schemas.microsoft.com/office/drawing/2016/5/9/chartex" xmlns:cx4="http://schemas.microsoft.com/office/drawing/2016/5/10/chartex" xmlns:cx5="http://schemas.microsoft.com/office/drawing/2016/5/11/chartex" xmlns:cx6="http://schemas.microsoft.com/office/drawing/2016/5/12/chartex" xmlns:cx7="http://schemas.microsoft.com/office/drawing/2016/5/13/chartex" xmlns:cx8="http://schemas.microsoft.com/office/drawing/2016/5/14/chartex" xmlns:mc="http://schemas.openxmlformats.org/markup-compatibility/2006" xmlns:aink="http://schemas.microsoft.com/office/drawing/2016/ink" xmlns:am3d="http://schemas.microsoft.com/office/drawing/2017/model3d" xmlns:o="urn:schemas-microsoft-com:office:office" xmlns:r="http://schemas.openxmlformats.org/officeDocument/2006/relationships" xmlns:m="http://schemas.openxmlformats.org/officeDocument/2006/math" xmlns:v="urn:schemas-microsoft-com:vml" xmlns:wp14="http://schemas.microsoft.com/office/word/2010/wordprocessingDrawing" xmlns:wp="http://schemas.openxmlformats.org/drawingml/2006/wordprocessingDrawing" xmlns:w10="urn:schemas-microsoft-com:office:word" xmlns:w="http://schemas.openxmlformats.org/wordprocessingml/2006/main" xmlns:w14="http://schemas.microsoft.com/office/word/2010/wordml" xmlns:w15="http://schemas.microsoft.com/office/word/2012/wordml" xmlns:w16cid="http://schemas.microsoft.com/office/word/2016/wordml/cid" xmlns:w16se="http://schemas.microsoft.com/office/word/2015/wordml/symex" xmlns:wpg="http://schemas.microsoft.com/office/word/2010/wordprocessingGroup" xmlns:wpi="http://schemas.microsoft.com/office/word/2010/wordprocessingInk" xmlns:wne="http://schemas.microsoft.com/office/word/2006/wordml" xmlns:wps="http://schemas.microsoft.com/office/word/2010/wordprocessingShape" mc:Ignorable="w14 w15 w16se w16cid wp14">
+<w:document xmlns:wpc="http://schemas.microsoft.com/office/word/2010/wordprocessingCanvas" xmlns:cx="http://schemas.microsoft.com/office/drawing/2014/chartex" xmlns:cx1="http://schemas.microsoft.com/office/drawing/2015/9/8/chartex" xmlns:cx2="http://schemas.microsoft.com/office/drawing/2015/10/21/chartex" xmlns:cx3="http://schemas.microsoft.com/office/drawing/2016/5/9/chartex" xmlns:cx4="http://schemas.microsoft.com/office/drawing/2016/5/10/chartex" xmlns:cx5="http://schemas.microsoft.com/office/drawing/2016/5/11/chartex" xmlns:cx6="http://schemas.microsoft.com/office/drawing/2016/5/12/chartex" xmlns:cx7="http://schemas.microsoft.com/office/drawing/2016/5/13/chartex" xmlns:cx8="http://schemas.microsoft.com/office/drawing/2016/5/14/chartex" xmlns:mc="http://schemas.openxmlformats.org/markup-compatibility/2006" xmlns:aink="http://schemas.microsoft.com/office/drawing/2016/ink" xmlns:am3d="http://schemas.microsoft.com/office/drawing/2017/model3d" xmlns:o="urn:schemas-microsoft-com:office:office" xmlns:oel="http://schemas.microsoft.com/office/2019/extlst" xmlns:r="http://schemas.openxmlformats.org/officeDocument/2006/relationships" xmlns:m="http://schemas.openxmlformats.org/officeDocument/2006/math" xmlns:v="urn:schemas-microsoft-com:vml" xmlns:wp14="http://schemas.microsoft.com/office/word/2010/wordprocessingDrawing" xmlns:wp="http://schemas.openxmlformats.org/drawingml/2006/wordprocessingDrawing" xmlns:w10="urn:schemas-microsoft-com:office:word" xmlns:w="http://schemas.openxmlformats.org/wordprocessingml/2006/main" xmlns:w14="http://schemas.microsoft.com/office/word/2010/wordml" xmlns:w15="http://schemas.microsoft.com/office/word/2012/wordml" xmlns:w16cex="http://schemas.microsoft.com/office/word/2018/wordml/cex" xmlns:w16cid="http://schemas.microsoft.com/office/word/2016/wordml/cid" xmlns:w16="http://schemas.microsoft.com/office/word/2018/wordml" xmlns:w16du="http://schemas.microsoft.com/office/word/2023/wordml/word16du" xmlns:w16sdtdh="http://schemas.microsoft.com/office/word/2020/wordml/sdtdatahash" xmlns:w16se="http://schemas.microsoft.com/office/word/2015/wordml/symex" xmlns:wpg="http://schemas.microsoft.com/office/word/2010/wordprocessingGroup" xmlns:wpi="http://schemas.microsoft.com/office/word/2010/wordprocessingInk" xmlns:wne="http://schemas.microsoft.com/office/word/2006/wordml" xmlns:wps="http://schemas.microsoft.com/office/word/2010/wordprocessingShape" mc:Ignorable="w14 w15 w16se w16cid w16 w16cex w16sdtdh wp14">
   <w:body>
     <w:p>
       <w:pPr>
@@ -78,24 +78,8 @@
         <w:rPr>
           <w:lang w:val="en-US"/>
         </w:rPr>
-        <w:t xml:space="preserve">, M., Hekmati, A., &amp; </w:t>
-      </w:r>
-      <w:proofErr w:type="spellStart"/>
-      <w:r>
-        <w:rPr>
-          <w:lang w:val="en-US"/>
-        </w:rPr>
-        <w:t>Davoudi</w:t>
-      </w:r>
-      <w:proofErr w:type="spellEnd"/>
-      <w:r>
-        <w:rPr>
-          <w:lang w:val="en-US"/>
-        </w:rPr>
-        <w:t>, A. (2017). A review on fire detection methods. International Journal of Engineering and Technology, 9(3), 2199-2210.</w:t>
-      </w:r>
-      <w:bookmarkStart w:id="0" w:name="_GoBack"/>
-      <w:bookmarkEnd w:id="0"/>
+        <w:t>, M., Hekmati, A., &amp; Davoudi, A. (2017). A review on fire detection methods. International Journal of Engineering and Technology, 9(3), 2199-2210.</w:t>
+      </w:r>
     </w:p>
     <w:p>
       <w:pPr>
@@ -301,6 +285,1337 @@
         </w:rPr>
         <w:t>, S., &amp; Magnusson, M. (2019). A Survey of LIDAR Technology and Its Use in Autonomous Vehicles. Sensors, 19(10), 2191.</w:t>
       </w:r>
+    </w:p>
+    <w:p>
+      <w:pPr>
+        <w:rPr>
+          <w:lang w:val="en-US"/>
+        </w:rPr>
+      </w:pPr>
+    </w:p>
+    <w:p>
+      <w:pPr>
+        <w:pBdr>
+          <w:top w:val="thinThickThinMediumGap" w:sz="18" w:space="1" w:color="auto"/>
+          <w:bottom w:val="thinThickThinMediumGap" w:sz="18" w:space="1" w:color="auto"/>
+        </w:pBdr>
+        <w:jc w:val="center"/>
+        <w:rPr>
+          <w:b/>
+          <w:bCs/>
+          <w:sz w:val="32"/>
+          <w:szCs w:val="32"/>
+          <w:lang w:val="en-US"/>
+        </w:rPr>
+      </w:pPr>
+      <w:r>
+        <w:rPr>
+          <w:b/>
+          <w:bCs/>
+          <w:sz w:val="32"/>
+          <w:szCs w:val="32"/>
+          <w:lang w:val="en-US"/>
+        </w:rPr>
+        <w:t>Section 09</w:t>
+      </w:r>
+    </w:p>
+    <w:p>
+      <w:pPr>
+        <w:jc w:val="center"/>
+        <w:rPr>
+          <w:lang w:val="en-US"/>
+        </w:rPr>
+      </w:pPr>
+      <w:r>
+        <w:rPr>
+          <w:lang w:val="en-US"/>
+        </w:rPr>
+        <w:t>None</w:t>
+      </w:r>
+    </w:p>
+    <w:p>
+      <w:pPr>
+        <w:pBdr>
+          <w:top w:val="thinThickThinMediumGap" w:sz="18" w:space="1" w:color="auto"/>
+          <w:bottom w:val="thinThickThinMediumGap" w:sz="18" w:space="1" w:color="auto"/>
+        </w:pBdr>
+        <w:jc w:val="center"/>
+        <w:rPr>
+          <w:b/>
+          <w:bCs/>
+          <w:sz w:val="32"/>
+          <w:szCs w:val="32"/>
+          <w:lang w:val="en-US"/>
+        </w:rPr>
+      </w:pPr>
+      <w:r>
+        <w:rPr>
+          <w:b/>
+          <w:bCs/>
+          <w:sz w:val="32"/>
+          <w:szCs w:val="32"/>
+          <w:lang w:val="en-US"/>
+        </w:rPr>
+        <w:t xml:space="preserve">Section </w:t>
+      </w:r>
+      <w:r>
+        <w:rPr>
+          <w:b/>
+          <w:bCs/>
+          <w:sz w:val="32"/>
+          <w:szCs w:val="32"/>
+          <w:lang w:val="en-US"/>
+        </w:rPr>
+        <w:t>10</w:t>
+      </w:r>
+    </w:p>
+    <w:p>
+      <w:pPr>
+        <w:jc w:val="center"/>
+        <w:rPr>
+          <w:lang w:val="en-US"/>
+        </w:rPr>
+      </w:pPr>
+      <w:r>
+        <w:rPr>
+          <w:lang w:val="en-US"/>
+        </w:rPr>
+        <w:t>None</w:t>
+      </w:r>
+    </w:p>
+    <w:p>
+      <w:pPr>
+        <w:pBdr>
+          <w:top w:val="thinThickThinMediumGap" w:sz="18" w:space="1" w:color="auto"/>
+          <w:bottom w:val="thinThickThinMediumGap" w:sz="18" w:space="1" w:color="auto"/>
+        </w:pBdr>
+        <w:jc w:val="center"/>
+        <w:rPr>
+          <w:b/>
+          <w:bCs/>
+          <w:sz w:val="32"/>
+          <w:szCs w:val="32"/>
+          <w:lang w:val="en-US"/>
+        </w:rPr>
+      </w:pPr>
+      <w:r>
+        <w:rPr>
+          <w:b/>
+          <w:bCs/>
+          <w:sz w:val="32"/>
+          <w:szCs w:val="32"/>
+          <w:lang w:val="en-US"/>
+        </w:rPr>
+        <w:t xml:space="preserve">Section </w:t>
+      </w:r>
+      <w:r>
+        <w:rPr>
+          <w:b/>
+          <w:bCs/>
+          <w:sz w:val="32"/>
+          <w:szCs w:val="32"/>
+          <w:lang w:val="en-US"/>
+        </w:rPr>
+        <w:t>11</w:t>
+      </w:r>
+    </w:p>
+    <w:p>
+      <w:pPr>
+        <w:jc w:val="center"/>
+        <w:rPr>
+          <w:lang w:val="en-US"/>
+        </w:rPr>
+      </w:pPr>
+      <w:r>
+        <w:rPr>
+          <w:lang w:val="en-US"/>
+        </w:rPr>
+        <w:t>None</w:t>
+      </w:r>
+    </w:p>
+    <w:p>
+      <w:pPr>
+        <w:pBdr>
+          <w:top w:val="thinThickThinMediumGap" w:sz="18" w:space="1" w:color="auto"/>
+          <w:bottom w:val="thinThickThinMediumGap" w:sz="18" w:space="1" w:color="auto"/>
+        </w:pBdr>
+        <w:jc w:val="center"/>
+        <w:rPr>
+          <w:b/>
+          <w:bCs/>
+          <w:sz w:val="32"/>
+          <w:szCs w:val="32"/>
+          <w:lang w:val="en-US"/>
+        </w:rPr>
+      </w:pPr>
+      <w:r>
+        <w:rPr>
+          <w:b/>
+          <w:bCs/>
+          <w:sz w:val="32"/>
+          <w:szCs w:val="32"/>
+          <w:lang w:val="en-US"/>
+        </w:rPr>
+        <w:t xml:space="preserve">Section </w:t>
+      </w:r>
+      <w:r>
+        <w:rPr>
+          <w:b/>
+          <w:bCs/>
+          <w:sz w:val="32"/>
+          <w:szCs w:val="32"/>
+          <w:lang w:val="en-US"/>
+        </w:rPr>
+        <w:t>12</w:t>
+      </w:r>
+    </w:p>
+    <w:p>
+      <w:pPr>
+        <w:rPr>
+          <w:lang w:val="en-US"/>
+        </w:rPr>
+      </w:pPr>
+    </w:p>
+    <w:p>
+      <w:pPr>
+        <w:pBdr>
+          <w:top w:val="thinThickThinMediumGap" w:sz="18" w:space="1" w:color="auto"/>
+          <w:bottom w:val="thinThickThinMediumGap" w:sz="18" w:space="1" w:color="auto"/>
+        </w:pBdr>
+        <w:jc w:val="center"/>
+        <w:rPr>
+          <w:b/>
+          <w:bCs/>
+          <w:sz w:val="32"/>
+          <w:szCs w:val="32"/>
+          <w:lang w:val="en-US"/>
+        </w:rPr>
+      </w:pPr>
+      <w:r>
+        <w:rPr>
+          <w:b/>
+          <w:bCs/>
+          <w:sz w:val="32"/>
+          <w:szCs w:val="32"/>
+          <w:lang w:val="en-US"/>
+        </w:rPr>
+        <w:lastRenderedPageBreak/>
+        <w:t>Section 13</w:t>
+      </w:r>
+    </w:p>
+    <w:p>
+      <w:pPr>
+        <w:pStyle w:val="ListParagraph"/>
+        <w:numPr>
+          <w:ilvl w:val="0"/>
+          <w:numId w:val="1"/>
+        </w:numPr>
+      </w:pPr>
+      <w:r>
+        <w:t>Marr, D. (1982). Vision. A computational investigation into the human representation and processing of visual information.</w:t>
+      </w:r>
+    </w:p>
+    <w:p>
+      <w:pPr>
+        <w:pStyle w:val="ListParagraph"/>
+        <w:numPr>
+          <w:ilvl w:val="0"/>
+          <w:numId w:val="1"/>
+        </w:numPr>
+      </w:pPr>
+      <w:r>
+        <w:t>Brainard, D. H. (2013). Vision science: photons to phenomenology. Cambridge, MA: The MIT Press.</w:t>
+      </w:r>
+    </w:p>
+    <w:p>
+      <w:pPr>
+        <w:pStyle w:val="ListParagraph"/>
+        <w:numPr>
+          <w:ilvl w:val="0"/>
+          <w:numId w:val="1"/>
+        </w:numPr>
+      </w:pPr>
+      <w:r>
+        <w:t>Zhu, S. C., &amp; Yang, M. H. (2014). Object recognition: From human vision to machine vision. Synthesis Lectures on Artificial Intelligence and Machine Learning, 8(2), 1-197.</w:t>
+      </w:r>
+    </w:p>
+    <w:p>
+      <w:pPr>
+        <w:rPr>
+          <w:lang w:val="en-US"/>
+        </w:rPr>
+      </w:pPr>
+    </w:p>
+    <w:p>
+      <w:pPr>
+        <w:rPr>
+          <w:lang w:val="en-US"/>
+        </w:rPr>
+      </w:pPr>
+    </w:p>
+    <w:p>
+      <w:pPr>
+        <w:pBdr>
+          <w:top w:val="thinThickThinMediumGap" w:sz="18" w:space="1" w:color="auto"/>
+          <w:bottom w:val="thinThickThinMediumGap" w:sz="18" w:space="1" w:color="auto"/>
+        </w:pBdr>
+        <w:jc w:val="center"/>
+        <w:rPr>
+          <w:b/>
+          <w:bCs/>
+          <w:sz w:val="32"/>
+          <w:szCs w:val="32"/>
+          <w:lang w:val="en-US"/>
+        </w:rPr>
+      </w:pPr>
+      <w:r>
+        <w:rPr>
+          <w:b/>
+          <w:bCs/>
+          <w:sz w:val="32"/>
+          <w:szCs w:val="32"/>
+          <w:lang w:val="en-US"/>
+        </w:rPr>
+        <w:t>Section 14</w:t>
+      </w:r>
+    </w:p>
+    <w:p/>
+    <w:p>
+      <w:pPr>
+        <w:pStyle w:val="ListParagraph"/>
+        <w:numPr>
+          <w:ilvl w:val="0"/>
+          <w:numId w:val="1"/>
+        </w:numPr>
+      </w:pPr>
+      <w:r>
+        <w:t xml:space="preserve">Livingstone, M. S., &amp; Hubel, D. H. (1987). Psychophysical evidence for separate channels for the perception of form, </w:t>
+      </w:r>
+      <w:proofErr w:type="spellStart"/>
+      <w:r>
+        <w:t>color</w:t>
+      </w:r>
+      <w:proofErr w:type="spellEnd"/>
+      <w:r>
+        <w:t>, movement, and depth. Journal of Neuroscience, 7(11), 3416-3468.</w:t>
+      </w:r>
+    </w:p>
+    <w:p>
+      <w:pPr>
+        <w:pStyle w:val="ListParagraph"/>
+        <w:numPr>
+          <w:ilvl w:val="0"/>
+          <w:numId w:val="1"/>
+        </w:numPr>
+      </w:pPr>
+      <w:r>
+        <w:t>- Ullman, S. (1989). Aligning pictorial descriptions: An approach to object recognition. Cognition, 32(3), 193-254.</w:t>
+      </w:r>
+    </w:p>
+    <w:p>
+      <w:pPr>
+        <w:pStyle w:val="ListParagraph"/>
+        <w:numPr>
+          <w:ilvl w:val="0"/>
+          <w:numId w:val="1"/>
+        </w:numPr>
+      </w:pPr>
+      <w:r>
+        <w:t>Wolfe, J. M., &amp; Horowitz, T. S. (2004). What attributes guide the deployment of visual attention and how do they do it? Nature Reviews Neuroscience, 5(6), 495-501.</w:t>
+      </w:r>
+    </w:p>
+    <w:p>
+      <w:pPr>
+        <w:pStyle w:val="ListParagraph"/>
+        <w:numPr>
+          <w:ilvl w:val="0"/>
+          <w:numId w:val="1"/>
+        </w:numPr>
+      </w:pPr>
+      <w:r>
+        <w:t xml:space="preserve">Howard, A. G., Zhu, M., Chen, B., </w:t>
+      </w:r>
+      <w:proofErr w:type="spellStart"/>
+      <w:r>
+        <w:t>Kalenichenko</w:t>
+      </w:r>
+      <w:proofErr w:type="spellEnd"/>
+      <w:r>
+        <w:t xml:space="preserve">, D., Wang, W., </w:t>
+      </w:r>
+      <w:proofErr w:type="spellStart"/>
+      <w:r>
+        <w:t>Weyand</w:t>
+      </w:r>
+      <w:proofErr w:type="spellEnd"/>
+      <w:r>
+        <w:t xml:space="preserve">, T., ... &amp; Adam, H. (2017). </w:t>
+      </w:r>
+      <w:proofErr w:type="spellStart"/>
+      <w:r>
+        <w:t>MobileNets</w:t>
+      </w:r>
+      <w:proofErr w:type="spellEnd"/>
+      <w:r>
+        <w:t xml:space="preserve">: Efficient convolutional neural networks for mobile vision applications. </w:t>
+      </w:r>
+      <w:proofErr w:type="spellStart"/>
+      <w:r>
+        <w:t>arXiv</w:t>
+      </w:r>
+      <w:proofErr w:type="spellEnd"/>
+      <w:r>
+        <w:t xml:space="preserve"> preprint arXiv:1704.04861.</w:t>
+      </w:r>
+    </w:p>
+    <w:p>
+      <w:pPr>
+        <w:pStyle w:val="ListParagraph"/>
+        <w:numPr>
+          <w:ilvl w:val="0"/>
+          <w:numId w:val="1"/>
+        </w:numPr>
+      </w:pPr>
+      <w:r>
+        <w:t xml:space="preserve">Ma, N., Zhang, X., Zheng, H. T., &amp; Sun, J. (2018). </w:t>
+      </w:r>
+      <w:proofErr w:type="spellStart"/>
+      <w:r>
+        <w:t>Shufflenet</w:t>
+      </w:r>
+      <w:proofErr w:type="spellEnd"/>
+      <w:r>
+        <w:t xml:space="preserve"> V2: Practical guidelines for efficient CNN architecture design. In Proceedings of the European Conference on Computer Vision (ECCV) (pp. 116-131).</w:t>
+      </w:r>
+    </w:p>
+    <w:p>
+      <w:pPr>
+        <w:pStyle w:val="ListParagraph"/>
+        <w:numPr>
+          <w:ilvl w:val="0"/>
+          <w:numId w:val="1"/>
+        </w:numPr>
+      </w:pPr>
+      <w:r>
+        <w:t>Li, Y., Li, J., Li, X., &amp; Yu, J. (2019). Context-aware deep neural networks for visual object recognition: A survey. Neurocomputing, 338, 205-220.</w:t>
+      </w:r>
+    </w:p>
+    <w:p>
+      <w:pPr>
+        <w:pStyle w:val="ListParagraph"/>
+        <w:numPr>
+          <w:ilvl w:val="0"/>
+          <w:numId w:val="1"/>
+        </w:numPr>
+      </w:pPr>
+      <w:r>
+        <w:t>Wang, Y., Huang, T., &amp; Gong, Y. (2018). Discovering visual concepts with neural networks. IEEE Transactions on Pattern Analysis and Machine Intelligence, 40(4), 949-962.</w:t>
+      </w:r>
+    </w:p>
+    <w:p>
+      <w:pPr>
+        <w:pStyle w:val="ListParagraph"/>
+        <w:numPr>
+          <w:ilvl w:val="0"/>
+          <w:numId w:val="1"/>
+        </w:numPr>
+      </w:pPr>
+      <w:r>
+        <w:t xml:space="preserve">Zhang, H., Goodfellow, I., Metaxas, D., &amp; </w:t>
+      </w:r>
+      <w:proofErr w:type="spellStart"/>
+      <w:r>
+        <w:t>Odena</w:t>
+      </w:r>
+      <w:proofErr w:type="spellEnd"/>
+      <w:r>
+        <w:t xml:space="preserve">, A. (2019). Self-attention generative adversarial networks. </w:t>
+      </w:r>
+      <w:proofErr w:type="spellStart"/>
+      <w:r>
+        <w:t>arXiv</w:t>
+      </w:r>
+      <w:proofErr w:type="spellEnd"/>
+      <w:r>
+        <w:t xml:space="preserve"> preprint arXiv:1805.08318.</w:t>
+      </w:r>
+    </w:p>
+    <w:p/>
+    <w:p>
+      <w:pPr>
+        <w:pBdr>
+          <w:top w:val="thinThickThinMediumGap" w:sz="18" w:space="1" w:color="auto"/>
+          <w:bottom w:val="thinThickThinMediumGap" w:sz="18" w:space="1" w:color="auto"/>
+        </w:pBdr>
+        <w:jc w:val="center"/>
+        <w:rPr>
+          <w:b/>
+          <w:bCs/>
+          <w:sz w:val="32"/>
+          <w:szCs w:val="32"/>
+          <w:lang w:val="en-US"/>
+        </w:rPr>
+      </w:pPr>
+      <w:r>
+        <w:rPr>
+          <w:b/>
+          <w:bCs/>
+          <w:sz w:val="32"/>
+          <w:szCs w:val="32"/>
+          <w:lang w:val="en-US"/>
+        </w:rPr>
+        <w:t>Section 1</w:t>
+      </w:r>
+      <w:r>
+        <w:rPr>
+          <w:b/>
+          <w:bCs/>
+          <w:sz w:val="32"/>
+          <w:szCs w:val="32"/>
+          <w:lang w:val="en-US"/>
+        </w:rPr>
+        <w:t>5</w:t>
+      </w:r>
+    </w:p>
+    <w:p>
+      <w:pPr>
+        <w:pStyle w:val="ListParagraph"/>
+        <w:numPr>
+          <w:ilvl w:val="0"/>
+          <w:numId w:val="1"/>
+        </w:numPr>
+      </w:pPr>
+      <w:r>
+        <w:rPr>
+          <w:lang w:val="en-US"/>
+        </w:rPr>
+        <w:t>Nakayama, K., &amp; Loomis, J. M. (1974). Optical transformation of motion parallax into binocular disparity. Perception &amp; Psychophysics, 16(4), 551-556.</w:t>
+      </w:r>
+    </w:p>
+    <w:p>
+      <w:pPr>
+        <w:pStyle w:val="ListParagraph"/>
+        <w:numPr>
+          <w:ilvl w:val="0"/>
+          <w:numId w:val="1"/>
+        </w:numPr>
+      </w:pPr>
+      <w:r>
+        <w:rPr>
+          <w:lang w:val="en-US"/>
+        </w:rPr>
+        <w:t>Srinivasan, M. V. (1990). How bees exploit optic flow: behavioral and neural mechanisms underlying control of flight. Biological cybernetics, 64(6), 443-456.</w:t>
+      </w:r>
+    </w:p>
+    <w:p>
+      <w:pPr>
+        <w:pStyle w:val="ListParagraph"/>
+        <w:numPr>
+          <w:ilvl w:val="0"/>
+          <w:numId w:val="1"/>
+        </w:numPr>
+      </w:pPr>
+      <w:proofErr w:type="spellStart"/>
+      <w:r>
+        <w:rPr>
+          <w:lang w:val="en-US"/>
+        </w:rPr>
+        <w:t>Zha</w:t>
+      </w:r>
+      <w:proofErr w:type="spellEnd"/>
+      <w:r>
+        <w:rPr>
+          <w:lang w:val="en-US"/>
+        </w:rPr>
+        <w:t xml:space="preserve">, H., &amp; </w:t>
+      </w:r>
+      <w:proofErr w:type="spellStart"/>
+      <w:r>
+        <w:rPr>
+          <w:lang w:val="en-US"/>
+        </w:rPr>
+        <w:t>Su</w:t>
+      </w:r>
+      <w:proofErr w:type="spellEnd"/>
+      <w:r>
+        <w:rPr>
+          <w:lang w:val="en-US"/>
+        </w:rPr>
+        <w:t>, H. (2016). 3D Reconstruction from Stereo Vision. In Handbook of 3D Machine Vision (pp. 121-140). Springer, Cham.</w:t>
+      </w:r>
+    </w:p>
+    <w:p>
+      <w:pPr>
+        <w:pStyle w:val="ListParagraph"/>
+        <w:numPr>
+          <w:ilvl w:val="0"/>
+          <w:numId w:val="1"/>
+        </w:numPr>
+      </w:pPr>
+      <w:proofErr w:type="spellStart"/>
+      <w:r>
+        <w:rPr>
+          <w:lang w:val="en-US"/>
+        </w:rPr>
+        <w:lastRenderedPageBreak/>
+        <w:t>Rosenholtz</w:t>
+      </w:r>
+      <w:proofErr w:type="spellEnd"/>
+      <w:r>
+        <w:rPr>
+          <w:lang w:val="en-US"/>
+        </w:rPr>
+        <w:t>, R. (2016). Capabilities and limitations of peripheral vision. Annual review of vision science, 2, 437-457.</w:t>
+      </w:r>
+    </w:p>
+    <w:p>
+      <w:pPr>
+        <w:pStyle w:val="ListParagraph"/>
+        <w:numPr>
+          <w:ilvl w:val="0"/>
+          <w:numId w:val="1"/>
+        </w:numPr>
+        <w:rPr>
+          <w:lang w:val="en-US"/>
+        </w:rPr>
+      </w:pPr>
+      <w:proofErr w:type="spellStart"/>
+      <w:r>
+        <w:rPr>
+          <w:lang w:val="en-US"/>
+        </w:rPr>
+        <w:t>Cutzu</w:t>
+      </w:r>
+      <w:proofErr w:type="spellEnd"/>
+      <w:r>
+        <w:rPr>
+          <w:lang w:val="en-US"/>
+        </w:rPr>
+        <w:t xml:space="preserve">, F., &amp; </w:t>
+      </w:r>
+      <w:proofErr w:type="spellStart"/>
+      <w:r>
+        <w:rPr>
+          <w:lang w:val="en-US"/>
+        </w:rPr>
+        <w:t>Tsotsos</w:t>
+      </w:r>
+      <w:proofErr w:type="spellEnd"/>
+      <w:r>
+        <w:rPr>
+          <w:lang w:val="en-US"/>
+        </w:rPr>
+        <w:t>, J. K. (2003). The selective tuning model of attention: psychophysical evidence for a suppressive annulus around an attended item. Vision research, 43(2), 205-219.</w:t>
+      </w:r>
+    </w:p>
+    <w:p>
+      <w:pPr>
+        <w:pStyle w:val="ListParagraph"/>
+        <w:numPr>
+          <w:ilvl w:val="0"/>
+          <w:numId w:val="1"/>
+        </w:numPr>
+      </w:pPr>
+      <w:r>
+        <w:rPr>
+          <w:lang w:val="en-US"/>
+        </w:rPr>
+        <w:t>Gibson, J. J. (1979). The ecological approach to visual perception. Houghton Mifflin.</w:t>
+      </w:r>
+    </w:p>
+    <w:p/>
+    <w:p>
+      <w:pPr>
+        <w:pBdr>
+          <w:top w:val="thinThickThinMediumGap" w:sz="18" w:space="1" w:color="auto"/>
+          <w:bottom w:val="thinThickThinMediumGap" w:sz="18" w:space="1" w:color="auto"/>
+        </w:pBdr>
+        <w:jc w:val="center"/>
+        <w:rPr>
+          <w:b/>
+          <w:bCs/>
+          <w:sz w:val="32"/>
+          <w:szCs w:val="32"/>
+          <w:lang w:val="en-US"/>
+        </w:rPr>
+      </w:pPr>
+      <w:r>
+        <w:rPr>
+          <w:b/>
+          <w:bCs/>
+          <w:sz w:val="32"/>
+          <w:szCs w:val="32"/>
+          <w:lang w:val="en-US"/>
+        </w:rPr>
+        <w:t>Section 1</w:t>
+      </w:r>
+      <w:r>
+        <w:rPr>
+          <w:b/>
+          <w:bCs/>
+          <w:sz w:val="32"/>
+          <w:szCs w:val="32"/>
+          <w:lang w:val="en-US"/>
+        </w:rPr>
+        <w:t>6</w:t>
+      </w:r>
+    </w:p>
+    <w:p>
+      <w:pPr>
+        <w:pStyle w:val="ListParagraph"/>
+        <w:numPr>
+          <w:ilvl w:val="0"/>
+          <w:numId w:val="1"/>
+        </w:numPr>
+      </w:pPr>
+      <w:r>
+        <w:rPr>
+          <w:lang w:val="en-US"/>
+        </w:rPr>
+        <w:t>He, K., Zhang, X., Ren, S., &amp; Sun, J. (2016). Deep residual learning for image recognition. In Proceedings of the IEEE conference on computer vision and pattern recognition (pp. 770-778).</w:t>
+      </w:r>
+    </w:p>
+    <w:p>
+      <w:pPr>
+        <w:pStyle w:val="ListParagraph"/>
+        <w:numPr>
+          <w:ilvl w:val="0"/>
+          <w:numId w:val="1"/>
+        </w:numPr>
+      </w:pPr>
+      <w:proofErr w:type="spellStart"/>
+      <w:r>
+        <w:rPr>
+          <w:lang w:val="en-US"/>
+        </w:rPr>
+        <w:t>Toderici</w:t>
+      </w:r>
+      <w:proofErr w:type="spellEnd"/>
+      <w:r>
+        <w:rPr>
+          <w:lang w:val="en-US"/>
+        </w:rPr>
+        <w:t xml:space="preserve">, G., Vincent, D., Johnston, N., Hwang, Y., </w:t>
+      </w:r>
+      <w:proofErr w:type="spellStart"/>
+      <w:r>
+        <w:rPr>
+          <w:lang w:val="en-US"/>
+        </w:rPr>
+        <w:t>Minnen</w:t>
+      </w:r>
+      <w:proofErr w:type="spellEnd"/>
+      <w:r>
+        <w:rPr>
+          <w:lang w:val="en-US"/>
+        </w:rPr>
+        <w:t>, D., Covell, M., ... &amp; Shor, J. (2017). Full resolution image compression with recurrent neural networks. In Proceedings of the IEEE conference on computer vision and pattern recognition (pp. 5306-5314).</w:t>
+      </w:r>
+    </w:p>
+    <w:p>
+      <w:pPr>
+        <w:pStyle w:val="ListParagraph"/>
+        <w:numPr>
+          <w:ilvl w:val="0"/>
+          <w:numId w:val="1"/>
+        </w:numPr>
+        <w:rPr>
+          <w:lang w:val="en-US"/>
+        </w:rPr>
+      </w:pPr>
+      <w:r>
+        <w:rPr>
+          <w:lang w:val="en-US"/>
+        </w:rPr>
+        <w:t xml:space="preserve">Goodfellow, I., </w:t>
+      </w:r>
+      <w:proofErr w:type="spellStart"/>
+      <w:r>
+        <w:rPr>
+          <w:lang w:val="en-US"/>
+        </w:rPr>
+        <w:t>Bengio</w:t>
+      </w:r>
+      <w:proofErr w:type="spellEnd"/>
+      <w:r>
+        <w:rPr>
+          <w:lang w:val="en-US"/>
+        </w:rPr>
+        <w:t>, Y., &amp; Courville, A. (2016). Deep learning (Vol. 1). MIT press.</w:t>
+      </w:r>
+    </w:p>
+    <w:p>
+      <w:pPr>
+        <w:pStyle w:val="ListParagraph"/>
+        <w:numPr>
+          <w:ilvl w:val="0"/>
+          <w:numId w:val="1"/>
+        </w:numPr>
+        <w:rPr>
+          <w:lang w:val="en-US"/>
+        </w:rPr>
+      </w:pPr>
+      <w:proofErr w:type="spellStart"/>
+      <w:r>
+        <w:rPr>
+          <w:lang w:val="en-US"/>
+        </w:rPr>
+        <w:t>Kingma</w:t>
+      </w:r>
+      <w:proofErr w:type="spellEnd"/>
+      <w:r>
+        <w:rPr>
+          <w:lang w:val="en-US"/>
+        </w:rPr>
+        <w:t xml:space="preserve">, D. P., &amp; Welling, M. (2013). Auto-encoding variational Bayes. </w:t>
+      </w:r>
+      <w:proofErr w:type="spellStart"/>
+      <w:r>
+        <w:rPr>
+          <w:lang w:val="en-US"/>
+        </w:rPr>
+        <w:t>arXiv</w:t>
+      </w:r>
+      <w:proofErr w:type="spellEnd"/>
+      <w:r>
+        <w:rPr>
+          <w:lang w:val="en-US"/>
+        </w:rPr>
+        <w:t xml:space="preserve"> preprint arXiv:1312.6114.</w:t>
+      </w:r>
+    </w:p>
+    <w:p>
+      <w:pPr>
+        <w:pStyle w:val="ListParagraph"/>
+        <w:numPr>
+          <w:ilvl w:val="0"/>
+          <w:numId w:val="1"/>
+        </w:numPr>
+        <w:rPr>
+          <w:lang w:val="en-US"/>
+        </w:rPr>
+      </w:pPr>
+      <w:r>
+        <w:rPr>
+          <w:lang w:val="en-US"/>
+        </w:rPr>
+        <w:t xml:space="preserve">Hinton, G. E., &amp; </w:t>
+      </w:r>
+      <w:proofErr w:type="spellStart"/>
+      <w:r>
+        <w:rPr>
+          <w:lang w:val="en-US"/>
+        </w:rPr>
+        <w:t>Salakhutdinov</w:t>
+      </w:r>
+      <w:proofErr w:type="spellEnd"/>
+      <w:r>
+        <w:rPr>
+          <w:lang w:val="en-US"/>
+        </w:rPr>
+        <w:t>, R. R. (2006). Reducing the dimensionality of data with neural networks. science, 313(5786), 504-507.</w:t>
+      </w:r>
+    </w:p>
+    <w:p>
+      <w:pPr>
+        <w:pStyle w:val="ListParagraph"/>
+        <w:numPr>
+          <w:ilvl w:val="0"/>
+          <w:numId w:val="1"/>
+        </w:numPr>
+        <w:rPr>
+          <w:lang w:val="en-US"/>
+        </w:rPr>
+      </w:pPr>
+      <w:proofErr w:type="spellStart"/>
+      <w:r>
+        <w:rPr>
+          <w:lang w:val="en-US"/>
+        </w:rPr>
+        <w:t>LeCun</w:t>
+      </w:r>
+      <w:proofErr w:type="spellEnd"/>
+      <w:r>
+        <w:rPr>
+          <w:lang w:val="en-US"/>
+        </w:rPr>
+        <w:t xml:space="preserve">, Y., </w:t>
+      </w:r>
+      <w:proofErr w:type="spellStart"/>
+      <w:r>
+        <w:rPr>
+          <w:lang w:val="en-US"/>
+        </w:rPr>
+        <w:t>Bengio</w:t>
+      </w:r>
+      <w:proofErr w:type="spellEnd"/>
+      <w:r>
+        <w:rPr>
+          <w:lang w:val="en-US"/>
+        </w:rPr>
+        <w:t>, Y., &amp; Hinton, G. (2015). Deep learning. nature, 521(7553), 436-444.</w:t>
+      </w:r>
+    </w:p>
+    <w:p>
+      <w:pPr>
+        <w:pStyle w:val="ListParagraph"/>
+        <w:numPr>
+          <w:ilvl w:val="0"/>
+          <w:numId w:val="1"/>
+        </w:numPr>
+        <w:rPr>
+          <w:lang w:val="en-US"/>
+        </w:rPr>
+      </w:pPr>
+      <w:proofErr w:type="spellStart"/>
+      <w:r>
+        <w:rPr>
+          <w:lang w:val="en-US"/>
+        </w:rPr>
+        <w:t>Krizhevsky</w:t>
+      </w:r>
+      <w:proofErr w:type="spellEnd"/>
+      <w:r>
+        <w:rPr>
+          <w:lang w:val="en-US"/>
+        </w:rPr>
+        <w:t xml:space="preserve">, A., </w:t>
+      </w:r>
+      <w:proofErr w:type="spellStart"/>
+      <w:r>
+        <w:rPr>
+          <w:lang w:val="en-US"/>
+        </w:rPr>
+        <w:t>Sutskever</w:t>
+      </w:r>
+      <w:proofErr w:type="spellEnd"/>
+      <w:r>
+        <w:rPr>
+          <w:lang w:val="en-US"/>
+        </w:rPr>
+        <w:t xml:space="preserve">, I., &amp; Hinton, G. E. (2012). </w:t>
+      </w:r>
+      <w:proofErr w:type="spellStart"/>
+      <w:r>
+        <w:rPr>
+          <w:lang w:val="en-US"/>
+        </w:rPr>
+        <w:t>Imagenet</w:t>
+      </w:r>
+      <w:proofErr w:type="spellEnd"/>
+      <w:r>
+        <w:rPr>
+          <w:lang w:val="en-US"/>
+        </w:rPr>
+        <w:t xml:space="preserve"> classification with deep convolutional neural networks. In Advances in neural information processing systems (pp. 1097-1105).</w:t>
+      </w:r>
+    </w:p>
+    <w:p>
+      <w:pPr>
+        <w:pStyle w:val="ListParagraph"/>
+        <w:numPr>
+          <w:ilvl w:val="0"/>
+          <w:numId w:val="1"/>
+        </w:numPr>
+        <w:rPr>
+          <w:lang w:val="en-US"/>
+        </w:rPr>
+      </w:pPr>
+      <w:proofErr w:type="spellStart"/>
+      <w:r>
+        <w:rPr>
+          <w:lang w:val="en-US"/>
+        </w:rPr>
+        <w:t>Simonyan</w:t>
+      </w:r>
+      <w:proofErr w:type="spellEnd"/>
+      <w:r>
+        <w:rPr>
+          <w:lang w:val="en-US"/>
+        </w:rPr>
+        <w:t xml:space="preserve">, K., &amp; Zisserman, A. (2014). Very deep convolutional networks for large-scale image recognition. </w:t>
+      </w:r>
+      <w:proofErr w:type="spellStart"/>
+      <w:r>
+        <w:rPr>
+          <w:lang w:val="en-US"/>
+        </w:rPr>
+        <w:t>arXiv</w:t>
+      </w:r>
+      <w:proofErr w:type="spellEnd"/>
+      <w:r>
+        <w:rPr>
+          <w:lang w:val="en-US"/>
+        </w:rPr>
+        <w:t xml:space="preserve"> preprint arXiv:1409.1556.</w:t>
+      </w:r>
+    </w:p>
+    <w:p>
+      <w:pPr>
+        <w:pStyle w:val="ListParagraph"/>
+        <w:numPr>
+          <w:ilvl w:val="0"/>
+          <w:numId w:val="1"/>
+        </w:numPr>
+        <w:rPr>
+          <w:lang w:val="en-US"/>
+        </w:rPr>
+      </w:pPr>
+      <w:proofErr w:type="spellStart"/>
+      <w:r>
+        <w:rPr>
+          <w:lang w:val="en-US"/>
+        </w:rPr>
+        <w:t>Szegedy</w:t>
+      </w:r>
+      <w:proofErr w:type="spellEnd"/>
+      <w:r>
+        <w:rPr>
+          <w:lang w:val="en-US"/>
+        </w:rPr>
+        <w:t xml:space="preserve">, C., Liu, W., Jia, Y., </w:t>
+      </w:r>
+      <w:proofErr w:type="spellStart"/>
+      <w:r>
+        <w:rPr>
+          <w:lang w:val="en-US"/>
+        </w:rPr>
+        <w:t>Sermanet</w:t>
+      </w:r>
+      <w:proofErr w:type="spellEnd"/>
+      <w:r>
+        <w:rPr>
+          <w:lang w:val="en-US"/>
+        </w:rPr>
+        <w:t xml:space="preserve">, P., Reed, S., </w:t>
+      </w:r>
+      <w:proofErr w:type="spellStart"/>
+      <w:r>
+        <w:rPr>
+          <w:lang w:val="en-US"/>
+        </w:rPr>
+        <w:t>Anguelov</w:t>
+      </w:r>
+      <w:proofErr w:type="spellEnd"/>
+      <w:r>
+        <w:rPr>
+          <w:lang w:val="en-US"/>
+        </w:rPr>
+        <w:t xml:space="preserve">, D., ... &amp; </w:t>
+      </w:r>
+      <w:proofErr w:type="spellStart"/>
+      <w:r>
+        <w:rPr>
+          <w:lang w:val="en-US"/>
+        </w:rPr>
+        <w:t>Rabinovich</w:t>
+      </w:r>
+      <w:proofErr w:type="spellEnd"/>
+      <w:r>
+        <w:rPr>
+          <w:lang w:val="en-US"/>
+        </w:rPr>
+        <w:t>, A. (2015). Going deeper with convolutions. In Proceedings of the IEEE conference on computer vision and pattern recognition (pp. 1-9).</w:t>
+      </w:r>
+    </w:p>
+    <w:p>
+      <w:pPr>
+        <w:pStyle w:val="ListParagraph"/>
+        <w:numPr>
+          <w:ilvl w:val="0"/>
+          <w:numId w:val="1"/>
+        </w:numPr>
+        <w:rPr>
+          <w:lang w:val="en-US"/>
+        </w:rPr>
+      </w:pPr>
+      <w:r>
+        <w:rPr>
+          <w:lang w:val="en-US"/>
+        </w:rPr>
+        <w:t xml:space="preserve">Theis, L., &amp; </w:t>
+      </w:r>
+      <w:proofErr w:type="spellStart"/>
+      <w:r>
+        <w:rPr>
+          <w:lang w:val="en-US"/>
+        </w:rPr>
+        <w:t>Bethge</w:t>
+      </w:r>
+      <w:proofErr w:type="spellEnd"/>
+      <w:r>
+        <w:rPr>
+          <w:lang w:val="en-US"/>
+        </w:rPr>
+        <w:t>, M. (2017). Neural generative image models. In Advances in neural information processing systems (pp. 5500-5510).</w:t>
+      </w:r>
+    </w:p>
+    <w:p>
+      <w:pPr>
+        <w:pStyle w:val="ListParagraph"/>
+        <w:numPr>
+          <w:ilvl w:val="0"/>
+          <w:numId w:val="1"/>
+        </w:numPr>
+        <w:rPr>
+          <w:lang w:val="en-US"/>
+        </w:rPr>
+      </w:pPr>
+      <w:proofErr w:type="spellStart"/>
+      <w:r>
+        <w:rPr>
+          <w:lang w:val="en-US"/>
+        </w:rPr>
+        <w:t>Arjovsky</w:t>
+      </w:r>
+      <w:proofErr w:type="spellEnd"/>
+      <w:r>
+        <w:rPr>
+          <w:lang w:val="en-US"/>
+        </w:rPr>
+        <w:t xml:space="preserve">, M., </w:t>
+      </w:r>
+      <w:proofErr w:type="spellStart"/>
+      <w:r>
+        <w:rPr>
+          <w:lang w:val="en-US"/>
+        </w:rPr>
+        <w:t>Chintala</w:t>
+      </w:r>
+      <w:proofErr w:type="spellEnd"/>
+      <w:r>
+        <w:rPr>
+          <w:lang w:val="en-US"/>
+        </w:rPr>
+        <w:t xml:space="preserve">, S., &amp; </w:t>
+      </w:r>
+      <w:proofErr w:type="spellStart"/>
+      <w:r>
+        <w:rPr>
+          <w:lang w:val="en-US"/>
+        </w:rPr>
+        <w:t>Bottou</w:t>
+      </w:r>
+      <w:proofErr w:type="spellEnd"/>
+      <w:r>
+        <w:rPr>
+          <w:lang w:val="en-US"/>
+        </w:rPr>
+        <w:t>, L. (2017). Wasserstein generative adversarial networks. In Proceedings of the 34th International Conference on Machine Learning-Volume 70 (pp. 214-223).</w:t>
+      </w:r>
+    </w:p>
+    <w:p>
+      <w:pPr>
+        <w:rPr>
+          <w:lang w:val="en-US"/>
+        </w:rPr>
+      </w:pPr>
+    </w:p>
+    <w:p>
+      <w:pPr>
+        <w:pBdr>
+          <w:top w:val="thinThickThinMediumGap" w:sz="18" w:space="1" w:color="auto"/>
+          <w:bottom w:val="thinThickThinMediumGap" w:sz="18" w:space="1" w:color="auto"/>
+        </w:pBdr>
+        <w:jc w:val="center"/>
+        <w:rPr>
+          <w:b/>
+          <w:bCs/>
+          <w:sz w:val="32"/>
+          <w:szCs w:val="32"/>
+          <w:lang w:val="en-US"/>
+        </w:rPr>
+      </w:pPr>
+      <w:r>
+        <w:rPr>
+          <w:b/>
+          <w:bCs/>
+          <w:sz w:val="32"/>
+          <w:szCs w:val="32"/>
+          <w:lang w:val="en-US"/>
+        </w:rPr>
+        <w:t>Section 1</w:t>
+      </w:r>
+      <w:r>
+        <w:rPr>
+          <w:b/>
+          <w:bCs/>
+          <w:sz w:val="32"/>
+          <w:szCs w:val="32"/>
+          <w:lang w:val="en-US"/>
+        </w:rPr>
+        <w:t>7</w:t>
+      </w:r>
+    </w:p>
+    <w:p>
+      <w:pPr>
+        <w:pStyle w:val="ListParagraph"/>
+        <w:numPr>
+          <w:ilvl w:val="0"/>
+          <w:numId w:val="1"/>
+        </w:numPr>
+        <w:rPr>
+          <w:lang w:val="en-US"/>
+        </w:rPr>
+      </w:pPr>
+      <w:r>
+        <w:rPr>
+          <w:lang w:val="en-US"/>
+        </w:rPr>
+        <w:t>Wallace, G. K. (1992). The JPEG still picture compression standard. IEEE transactions on consumer electronics, 38(1), xviii-xxxiv.</w:t>
+      </w:r>
+    </w:p>
+    <w:p>
+      <w:pPr>
+        <w:pStyle w:val="ListParagraph"/>
+        <w:numPr>
+          <w:ilvl w:val="0"/>
+          <w:numId w:val="1"/>
+        </w:numPr>
+        <w:rPr>
+          <w:lang w:val="en-US"/>
+        </w:rPr>
+      </w:pPr>
+      <w:proofErr w:type="spellStart"/>
+      <w:r>
+        <w:rPr>
+          <w:lang w:val="en-US"/>
+        </w:rPr>
+        <w:t>Boutell</w:t>
+      </w:r>
+      <w:proofErr w:type="spellEnd"/>
+      <w:r>
+        <w:rPr>
+          <w:lang w:val="en-US"/>
+        </w:rPr>
+        <w:t>, T., et al. (1999). PNG (Portable Network Graphics) specification, version 1.2. W3C Recommendation, World Wide Web Consortium.</w:t>
+      </w:r>
+    </w:p>
+    <w:p>
+      <w:pPr>
+        <w:pStyle w:val="ListParagraph"/>
+        <w:numPr>
+          <w:ilvl w:val="0"/>
+          <w:numId w:val="1"/>
+        </w:numPr>
+        <w:rPr>
+          <w:lang w:val="en-US"/>
+        </w:rPr>
+      </w:pPr>
+      <w:r>
+        <w:rPr>
+          <w:lang w:val="en-US"/>
+        </w:rPr>
+        <w:t xml:space="preserve">Google Developers. (n.d.). About </w:t>
+      </w:r>
+      <w:proofErr w:type="spellStart"/>
+      <w:r>
+        <w:rPr>
+          <w:lang w:val="en-US"/>
+        </w:rPr>
+        <w:t>WebP</w:t>
+      </w:r>
+      <w:proofErr w:type="spellEnd"/>
+      <w:r>
+        <w:rPr>
+          <w:lang w:val="en-US"/>
+        </w:rPr>
+        <w:t xml:space="preserve">. Retrieved from </w:t>
+      </w:r>
+      <w:hyperlink r:id="rId5" w:history="1">
+        <w:r>
+          <w:rPr>
+            <w:rStyle w:val="Hyperlink"/>
+            <w:lang w:val="en-US"/>
+          </w:rPr>
+          <w:t>https://developers.google.com/speed/webp/docs/about</w:t>
+        </w:r>
+      </w:hyperlink>
+    </w:p>
+    <w:p>
+      <w:pPr>
+        <w:pStyle w:val="ListParagraph"/>
+        <w:numPr>
+          <w:ilvl w:val="0"/>
+          <w:numId w:val="1"/>
+        </w:numPr>
+        <w:rPr>
+          <w:lang w:val="en-US"/>
+        </w:rPr>
+      </w:pPr>
+      <w:proofErr w:type="spellStart"/>
+      <w:r>
+        <w:rPr>
+          <w:lang w:val="en-US"/>
+        </w:rPr>
+        <w:lastRenderedPageBreak/>
+        <w:t>Sayood</w:t>
+      </w:r>
+      <w:proofErr w:type="spellEnd"/>
+      <w:r>
+        <w:rPr>
+          <w:lang w:val="en-US"/>
+        </w:rPr>
+        <w:t>, K. (2017). Introduction to data compression. Morgan Kaufmann.</w:t>
+      </w:r>
+    </w:p>
+    <w:p>
+      <w:pPr>
+        <w:pStyle w:val="ListParagraph"/>
+        <w:numPr>
+          <w:ilvl w:val="0"/>
+          <w:numId w:val="1"/>
+        </w:numPr>
+        <w:rPr>
+          <w:lang w:val="en-US"/>
+        </w:rPr>
+      </w:pPr>
+      <w:r>
+        <w:rPr>
+          <w:lang w:val="en-US"/>
+        </w:rPr>
+        <w:t xml:space="preserve">Wu, Y., &amp; </w:t>
+      </w:r>
+      <w:proofErr w:type="spellStart"/>
+      <w:r>
+        <w:rPr>
+          <w:lang w:val="en-US"/>
+        </w:rPr>
+        <w:t>Norkin</w:t>
+      </w:r>
+      <w:proofErr w:type="spellEnd"/>
+      <w:r>
+        <w:rPr>
+          <w:lang w:val="en-US"/>
+        </w:rPr>
+        <w:t>, A. (2019). A survey of deep neural network-based image compression. IEEE Transactions on Circuits and Systems for Video Technology, 29(11), 3210-3221.</w:t>
+      </w:r>
+    </w:p>
+    <w:p>
+      <w:pPr>
+        <w:pStyle w:val="ListParagraph"/>
+        <w:numPr>
+          <w:ilvl w:val="0"/>
+          <w:numId w:val="1"/>
+        </w:numPr>
+        <w:rPr>
+          <w:lang w:val="en-US"/>
+        </w:rPr>
+      </w:pPr>
+      <w:r>
+        <w:rPr>
+          <w:lang w:val="en-US"/>
+        </w:rPr>
+        <w:t>Li, B., &amp; Li, G. (2018). Learning-based image compression: A review. IEEE Transactions on Neural Networks and Learning Systems, 29(12), 5987-6003.</w:t>
+      </w:r>
+    </w:p>
+    <w:p>
+      <w:pPr>
+        <w:ind w:left="360"/>
+        <w:rPr>
+          <w:lang w:val="en-US"/>
+        </w:rPr>
+      </w:pPr>
     </w:p>
     <w:sectPr>
       <w:pgSz w:w="11906" w:h="16838"/>
@@ -313,7 +1628,7 @@
 </file>
 
 <file path=word/numbering.xml><?xml version="1.0" encoding="utf-8"?>
-<w:numbering xmlns:wpc="http://schemas.microsoft.com/office/word/2010/wordprocessingCanvas" xmlns:cx="http://schemas.microsoft.com/office/drawing/2014/chartex" xmlns:cx1="http://schemas.microsoft.com/office/drawing/2015/9/8/chartex" xmlns:cx2="http://schemas.microsoft.com/office/drawing/2015/10/21/chartex" xmlns:cx3="http://schemas.microsoft.com/office/drawing/2016/5/9/chartex" xmlns:cx4="http://schemas.microsoft.com/office/drawing/2016/5/10/chartex" xmlns:cx5="http://schemas.microsoft.com/office/drawing/2016/5/11/chartex" xmlns:cx6="http://schemas.microsoft.com/office/drawing/2016/5/12/chartex" xmlns:cx7="http://schemas.microsoft.com/office/drawing/2016/5/13/chartex" xmlns:cx8="http://schemas.microsoft.com/office/drawing/2016/5/14/chartex" xmlns:mc="http://schemas.openxmlformats.org/markup-compatibility/2006" xmlns:aink="http://schemas.microsoft.com/office/drawing/2016/ink" xmlns:am3d="http://schemas.microsoft.com/office/drawing/2017/model3d" xmlns:o="urn:schemas-microsoft-com:office:office" xmlns:r="http://schemas.openxmlformats.org/officeDocument/2006/relationships" xmlns:m="http://schemas.openxmlformats.org/officeDocument/2006/math" xmlns:v="urn:schemas-microsoft-com:vml" xmlns:wp14="http://schemas.microsoft.com/office/word/2010/wordprocessingDrawing" xmlns:wp="http://schemas.openxmlformats.org/drawingml/2006/wordprocessingDrawing" xmlns:w10="urn:schemas-microsoft-com:office:word" xmlns:w="http://schemas.openxmlformats.org/wordprocessingml/2006/main" xmlns:w14="http://schemas.microsoft.com/office/word/2010/wordml" xmlns:w15="http://schemas.microsoft.com/office/word/2012/wordml" xmlns:w16cid="http://schemas.microsoft.com/office/word/2016/wordml/cid" xmlns:w16se="http://schemas.microsoft.com/office/word/2015/wordml/symex" xmlns:wpg="http://schemas.microsoft.com/office/word/2010/wordprocessingGroup" xmlns:wpi="http://schemas.microsoft.com/office/word/2010/wordprocessingInk" xmlns:wne="http://schemas.microsoft.com/office/word/2006/wordml" xmlns:wps="http://schemas.microsoft.com/office/word/2010/wordprocessingShape" mc:Ignorable="w14 w15 w16se w16cid wp14">
+<w:numbering xmlns:wpc="http://schemas.microsoft.com/office/word/2010/wordprocessingCanvas" xmlns:cx="http://schemas.microsoft.com/office/drawing/2014/chartex" xmlns:cx1="http://schemas.microsoft.com/office/drawing/2015/9/8/chartex" xmlns:cx2="http://schemas.microsoft.com/office/drawing/2015/10/21/chartex" xmlns:cx3="http://schemas.microsoft.com/office/drawing/2016/5/9/chartex" xmlns:cx4="http://schemas.microsoft.com/office/drawing/2016/5/10/chartex" xmlns:cx5="http://schemas.microsoft.com/office/drawing/2016/5/11/chartex" xmlns:cx6="http://schemas.microsoft.com/office/drawing/2016/5/12/chartex" xmlns:cx7="http://schemas.microsoft.com/office/drawing/2016/5/13/chartex" xmlns:cx8="http://schemas.microsoft.com/office/drawing/2016/5/14/chartex" xmlns:mc="http://schemas.openxmlformats.org/markup-compatibility/2006" xmlns:aink="http://schemas.microsoft.com/office/drawing/2016/ink" xmlns:am3d="http://schemas.microsoft.com/office/drawing/2017/model3d" xmlns:o="urn:schemas-microsoft-com:office:office" xmlns:oel="http://schemas.microsoft.com/office/2019/extlst" xmlns:r="http://schemas.openxmlformats.org/officeDocument/2006/relationships" xmlns:m="http://schemas.openxmlformats.org/officeDocument/2006/math" xmlns:v="urn:schemas-microsoft-com:vml" xmlns:wp14="http://schemas.microsoft.com/office/word/2010/wordprocessingDrawing" xmlns:wp="http://schemas.openxmlformats.org/drawingml/2006/wordprocessingDrawing" xmlns:w10="urn:schemas-microsoft-com:office:word" xmlns:w="http://schemas.openxmlformats.org/wordprocessingml/2006/main" xmlns:w14="http://schemas.microsoft.com/office/word/2010/wordml" xmlns:w15="http://schemas.microsoft.com/office/word/2012/wordml" xmlns:w16cex="http://schemas.microsoft.com/office/word/2018/wordml/cex" xmlns:w16cid="http://schemas.microsoft.com/office/word/2016/wordml/cid" xmlns:w16="http://schemas.microsoft.com/office/word/2018/wordml" xmlns:w16du="http://schemas.microsoft.com/office/word/2023/wordml/word16du" xmlns:w16sdtdh="http://schemas.microsoft.com/office/word/2020/wordml/sdtdatahash" xmlns:w16se="http://schemas.microsoft.com/office/word/2015/wordml/symex" xmlns:wpg="http://schemas.microsoft.com/office/word/2010/wordprocessingGroup" xmlns:wpi="http://schemas.microsoft.com/office/word/2010/wordprocessingInk" xmlns:wne="http://schemas.microsoft.com/office/word/2006/wordml" xmlns:wps="http://schemas.microsoft.com/office/word/2010/wordprocessingShape" mc:Ignorable="w14 w15 w16se w16cid w16 w16cex w16sdtdh wp14">
   <w:abstractNum w:abstractNumId="0" w15:restartNumberingAfterBreak="0">
     <w:nsid w:val="1C1C08F5"/>
     <w:multiLevelType w:val="hybridMultilevel"/>
@@ -427,14 +1742,14 @@
       </w:rPr>
     </w:lvl>
   </w:abstractNum>
-  <w:num w:numId="1">
+  <w:num w:numId="1" w16cid:durableId="1870138819">
     <w:abstractNumId w:val="0"/>
   </w:num>
 </w:numbering>
 </file>
 
 <file path=word/styles.xml><?xml version="1.0" encoding="utf-8"?>
-<w:styles xmlns:mc="http://schemas.openxmlformats.org/markup-compatibility/2006" xmlns:r="http://schemas.openxmlformats.org/officeDocument/2006/relationships" xmlns:w="http://schemas.openxmlformats.org/wordprocessingml/2006/main" xmlns:w14="http://schemas.microsoft.com/office/word/2010/wordml" xmlns:w15="http://schemas.microsoft.com/office/word/2012/wordml" xmlns:w16cid="http://schemas.microsoft.com/office/word/2016/wordml/cid" xmlns:w16se="http://schemas.microsoft.com/office/word/2015/wordml/symex" mc:Ignorable="w14 w15 w16se w16cid">
+<w:styles xmlns:mc="http://schemas.openxmlformats.org/markup-compatibility/2006" xmlns:r="http://schemas.openxmlformats.org/officeDocument/2006/relationships" xmlns:w="http://schemas.openxmlformats.org/wordprocessingml/2006/main" xmlns:w14="http://schemas.microsoft.com/office/word/2010/wordml" xmlns:w15="http://schemas.microsoft.com/office/word/2012/wordml" xmlns:w16cex="http://schemas.microsoft.com/office/word/2018/wordml/cex" xmlns:w16cid="http://schemas.microsoft.com/office/word/2016/wordml/cid" xmlns:w16="http://schemas.microsoft.com/office/word/2018/wordml" xmlns:w16sdtdh="http://schemas.microsoft.com/office/word/2020/wordml/sdtdatahash" xmlns:w16se="http://schemas.microsoft.com/office/word/2015/wordml/symex" mc:Ignorable="w14 w15 w16se w16cid w16 w16cex w16sdtdh">
   <w:docDefaults>
     <w:rPrDefault>
       <w:rPr>
@@ -450,7 +1765,7 @@
       </w:pPr>
     </w:pPrDefault>
   </w:docDefaults>
-  <w:latentStyles w:defLockedState="0" w:defUIPriority="99" w:defSemiHidden="0" w:defUnhideWhenUsed="0" w:defQFormat="0" w:count="375">
+  <w:latentStyles w:defLockedState="0" w:defUIPriority="99" w:defSemiHidden="0" w:defUnhideWhenUsed="0" w:defQFormat="0" w:count="376">
     <w:lsdException w:name="Normal" w:uiPriority="0" w:qFormat="1"/>
     <w:lsdException w:name="heading 1" w:uiPriority="9" w:qFormat="1"/>
     <w:lsdException w:name="heading 2" w:semiHidden="1" w:uiPriority="9" w:unhideWhenUsed="1" w:qFormat="1"/>
@@ -556,7 +1871,6 @@
     <w:lsdException w:name="HTML Sample" w:semiHidden="1" w:unhideWhenUsed="1"/>
     <w:lsdException w:name="HTML Typewriter" w:semiHidden="1" w:unhideWhenUsed="1"/>
     <w:lsdException w:name="HTML Variable" w:semiHidden="1" w:unhideWhenUsed="1"/>
-    <w:lsdException w:name="Normal Table" w:semiHidden="1" w:unhideWhenUsed="1"/>
     <w:lsdException w:name="annotation subject" w:semiHidden="1" w:unhideWhenUsed="1"/>
     <w:lsdException w:name="No List" w:semiHidden="1" w:unhideWhenUsed="1"/>
     <w:lsdException w:name="Outline List 1" w:semiHidden="1" w:unhideWhenUsed="1"/>
@@ -603,10 +1917,8 @@
     <w:lsdException w:name="Table Subtle 2" w:semiHidden="1" w:unhideWhenUsed="1"/>
     <w:lsdException w:name="Table Web 1" w:semiHidden="1" w:unhideWhenUsed="1"/>
     <w:lsdException w:name="Table Web 2" w:semiHidden="1" w:unhideWhenUsed="1"/>
-    <w:lsdException w:name="Table Web 3" w:semiHidden="1" w:unhideWhenUsed="1"/>
     <w:lsdException w:name="Balloon Text" w:semiHidden="1" w:unhideWhenUsed="1"/>
     <w:lsdException w:name="Table Grid" w:uiPriority="39"/>
-    <w:lsdException w:name="Table Theme" w:semiHidden="1" w:unhideWhenUsed="1"/>
     <w:lsdException w:name="Placeholder Text" w:semiHidden="1"/>
     <w:lsdException w:name="No Spacing" w:uiPriority="1" w:qFormat="1"/>
     <w:lsdException w:name="Light Shading" w:uiPriority="60"/>
@@ -826,10 +2138,12 @@
     <w:lsdException w:name="Smart Hyperlink" w:semiHidden="1" w:unhideWhenUsed="1"/>
     <w:lsdException w:name="Hashtag" w:semiHidden="1" w:unhideWhenUsed="1"/>
     <w:lsdException w:name="Unresolved Mention" w:semiHidden="1" w:unhideWhenUsed="1"/>
+    <w:lsdException w:name="Smart Link" w:semiHidden="1" w:unhideWhenUsed="1"/>
   </w:latentStyles>
   <w:style w:type="paragraph" w:default="1" w:styleId="Normal">
     <w:name w:val="Normal"/>
     <w:qFormat/>
+    <w:rsid w:val="000D5F8F"/>
     <w:rPr>
       <w:lang w:bidi="ar-SY"/>
     </w:rPr>
@@ -871,6 +2185,29 @@
       <w:ind w:left="720"/>
       <w:contextualSpacing/>
     </w:pPr>
+  </w:style>
+  <w:style w:type="character" w:styleId="Hyperlink">
+    <w:name w:val="Hyperlink"/>
+    <w:basedOn w:val="DefaultParagraphFont"/>
+    <w:uiPriority w:val="99"/>
+    <w:unhideWhenUsed/>
+    <w:rsid w:val="003F4ACA"/>
+    <w:rPr>
+      <w:color w:val="0563C1" w:themeColor="hyperlink"/>
+      <w:u w:val="single"/>
+    </w:rPr>
+  </w:style>
+  <w:style w:type="character" w:styleId="UnresolvedMention">
+    <w:name w:val="Unresolved Mention"/>
+    <w:basedOn w:val="DefaultParagraphFont"/>
+    <w:uiPriority w:val="99"/>
+    <w:semiHidden/>
+    <w:unhideWhenUsed/>
+    <w:rsid w:val="003F4ACA"/>
+    <w:rPr>
+      <w:color w:val="605E5C"/>
+      <w:shd w:val="clear" w:color="auto" w:fill="E1DFDD"/>
+    </w:rPr>
   </w:style>
 </w:styles>
 </file>

</xml_diff>